<commit_message>
Adding dataflow steps 2
</commit_message>
<xml_diff>
--- a/Steps Screenshots/adlgen2CSV_to_adlgen2Delta.docx
+++ b/Steps Screenshots/adlgen2CSV_to_adlgen2Delta.docx
@@ -74,6 +74,7 @@
         <w:rPr>
           <w:b/>
           <w:bCs/>
+          <w:noProof/>
         </w:rPr>
         <w:drawing>
           <wp:inline distT="0" distB="0" distL="0" distR="0" wp14:anchorId="4CE4B3C0" wp14:editId="0D3825F8">
@@ -124,6 +125,7 @@
         <w:rPr>
           <w:b/>
           <w:bCs/>
+          <w:noProof/>
         </w:rPr>
         <w:drawing>
           <wp:inline distT="0" distB="0" distL="0" distR="0" wp14:anchorId="363B4A25" wp14:editId="3744747E">
@@ -175,12 +177,11 @@
           <w:b/>
           <w:bCs/>
         </w:rPr>
-        <w:lastRenderedPageBreak/>
         <w:drawing>
-          <wp:inline distT="0" distB="0" distL="0" distR="0" wp14:anchorId="14F1E9C0" wp14:editId="10D8D4E9">
-            <wp:extent cx="6645910" cy="3982085"/>
-            <wp:effectExtent l="0" t="0" r="2540" b="0"/>
-            <wp:docPr id="1177124584" name="Picture 1"/>
+          <wp:inline distT="0" distB="0" distL="0" distR="0" wp14:anchorId="78D8BA8A" wp14:editId="1B76D68E">
+            <wp:extent cx="6645910" cy="2715260"/>
+            <wp:effectExtent l="0" t="0" r="2540" b="8890"/>
+            <wp:docPr id="818827394" name="Picture 1"/>
             <wp:cNvGraphicFramePr>
               <a:graphicFrameLocks xmlns:a="http://schemas.openxmlformats.org/drawingml/2006/main" noChangeAspect="1"/>
             </wp:cNvGraphicFramePr>
@@ -188,7 +189,7 @@
               <a:graphicData uri="http://schemas.openxmlformats.org/drawingml/2006/picture">
                 <pic:pic xmlns:pic="http://schemas.openxmlformats.org/drawingml/2006/picture">
                   <pic:nvPicPr>
-                    <pic:cNvPr id="1177124584" name=""/>
+                    <pic:cNvPr id="818827394" name=""/>
                     <pic:cNvPicPr/>
                   </pic:nvPicPr>
                   <pic:blipFill>
@@ -200,7 +201,7 @@
                   <pic:spPr>
                     <a:xfrm>
                       <a:off x="0" y="0"/>
-                      <a:ext cx="6645910" cy="3982085"/>
+                      <a:ext cx="6645910" cy="2715260"/>
                     </a:xfrm>
                     <a:prstGeom prst="rect">
                       <a:avLst/>
@@ -226,11 +227,12 @@
           <w:b/>
           <w:bCs/>
         </w:rPr>
+        <w:lastRenderedPageBreak/>
         <w:drawing>
-          <wp:inline distT="0" distB="0" distL="0" distR="0" wp14:anchorId="081AFEFD" wp14:editId="10C59A69">
-            <wp:extent cx="6645910" cy="2967355"/>
-            <wp:effectExtent l="0" t="0" r="2540" b="4445"/>
-            <wp:docPr id="1900392713" name="Picture 1"/>
+          <wp:inline distT="0" distB="0" distL="0" distR="0" wp14:anchorId="3AAAB8BF" wp14:editId="7E863A96">
+            <wp:extent cx="6645910" cy="1160145"/>
+            <wp:effectExtent l="0" t="0" r="2540" b="1905"/>
+            <wp:docPr id="1398461808" name="Picture 1"/>
             <wp:cNvGraphicFramePr>
               <a:graphicFrameLocks xmlns:a="http://schemas.openxmlformats.org/drawingml/2006/main" noChangeAspect="1"/>
             </wp:cNvGraphicFramePr>
@@ -238,7 +240,7 @@
               <a:graphicData uri="http://schemas.openxmlformats.org/drawingml/2006/picture">
                 <pic:pic xmlns:pic="http://schemas.openxmlformats.org/drawingml/2006/picture">
                   <pic:nvPicPr>
-                    <pic:cNvPr id="1900392713" name=""/>
+                    <pic:cNvPr id="1398461808" name=""/>
                     <pic:cNvPicPr/>
                   </pic:nvPicPr>
                   <pic:blipFill>
@@ -250,7 +252,7 @@
                   <pic:spPr>
                     <a:xfrm>
                       <a:off x="0" y="0"/>
-                      <a:ext cx="6645910" cy="2967355"/>
+                      <a:ext cx="6645910" cy="1160145"/>
                     </a:xfrm>
                     <a:prstGeom prst="rect">
                       <a:avLst/>
@@ -271,17 +273,25 @@
           <w:bCs/>
         </w:rPr>
       </w:pPr>
+    </w:p>
+    <w:p>
+      <w:pPr>
+        <w:spacing w:after="0"/>
+        <w:rPr>
+          <w:b/>
+          <w:bCs/>
+        </w:rPr>
+      </w:pPr>
       <w:r>
         <w:rPr>
           <w:b/>
           <w:bCs/>
         </w:rPr>
-        <w:lastRenderedPageBreak/>
         <w:drawing>
-          <wp:inline distT="0" distB="0" distL="0" distR="0" wp14:anchorId="4A849996" wp14:editId="4ACED6F8">
-            <wp:extent cx="6645910" cy="3771900"/>
-            <wp:effectExtent l="0" t="0" r="2540" b="0"/>
-            <wp:docPr id="1738218325" name="Picture 1"/>
+          <wp:inline distT="0" distB="0" distL="0" distR="0" wp14:anchorId="75C2218B" wp14:editId="29771B98">
+            <wp:extent cx="6645910" cy="3996055"/>
+            <wp:effectExtent l="0" t="0" r="2540" b="4445"/>
+            <wp:docPr id="1590553439" name="Picture 1"/>
             <wp:cNvGraphicFramePr>
               <a:graphicFrameLocks xmlns:a="http://schemas.openxmlformats.org/drawingml/2006/main" noChangeAspect="1"/>
             </wp:cNvGraphicFramePr>
@@ -289,7 +299,7 @@
               <a:graphicData uri="http://schemas.openxmlformats.org/drawingml/2006/picture">
                 <pic:pic xmlns:pic="http://schemas.openxmlformats.org/drawingml/2006/picture">
                   <pic:nvPicPr>
-                    <pic:cNvPr id="1738218325" name=""/>
+                    <pic:cNvPr id="1590553439" name=""/>
                     <pic:cNvPicPr/>
                   </pic:nvPicPr>
                   <pic:blipFill>
@@ -301,7 +311,7 @@
                   <pic:spPr>
                     <a:xfrm>
                       <a:off x="0" y="0"/>
-                      <a:ext cx="6645910" cy="3771900"/>
+                      <a:ext cx="6645910" cy="3996055"/>
                     </a:xfrm>
                     <a:prstGeom prst="rect">
                       <a:avLst/>
@@ -328,10 +338,10 @@
           <w:bCs/>
         </w:rPr>
         <w:drawing>
-          <wp:inline distT="0" distB="0" distL="0" distR="0" wp14:anchorId="448DCED7" wp14:editId="5E864298">
-            <wp:extent cx="6645910" cy="4065905"/>
+          <wp:inline distT="0" distB="0" distL="0" distR="0" wp14:anchorId="0CBCEE64" wp14:editId="4215423B">
+            <wp:extent cx="6645910" cy="2480310"/>
             <wp:effectExtent l="0" t="0" r="2540" b="0"/>
-            <wp:docPr id="1366496611" name="Picture 1"/>
+            <wp:docPr id="1913789305" name="Picture 1"/>
             <wp:cNvGraphicFramePr>
               <a:graphicFrameLocks xmlns:a="http://schemas.openxmlformats.org/drawingml/2006/main" noChangeAspect="1"/>
             </wp:cNvGraphicFramePr>
@@ -339,7 +349,7 @@
               <a:graphicData uri="http://schemas.openxmlformats.org/drawingml/2006/picture">
                 <pic:pic xmlns:pic="http://schemas.openxmlformats.org/drawingml/2006/picture">
                   <pic:nvPicPr>
-                    <pic:cNvPr id="1366496611" name=""/>
+                    <pic:cNvPr id="1913789305" name=""/>
                     <pic:cNvPicPr/>
                   </pic:nvPicPr>
                   <pic:blipFill>
@@ -351,7 +361,7 @@
                   <pic:spPr>
                     <a:xfrm>
                       <a:off x="0" y="0"/>
-                      <a:ext cx="6645910" cy="4065905"/>
+                      <a:ext cx="6645910" cy="2480310"/>
                     </a:xfrm>
                     <a:prstGeom prst="rect">
                       <a:avLst/>
@@ -372,12 +382,351 @@
           <w:bCs/>
         </w:rPr>
       </w:pPr>
+    </w:p>
+    <w:p>
+      <w:pPr>
+        <w:spacing w:after="0"/>
+        <w:rPr>
+          <w:b/>
+          <w:bCs/>
+        </w:rPr>
+      </w:pPr>
       <w:r>
         <w:rPr>
           <w:b/>
           <w:bCs/>
         </w:rPr>
         <w:lastRenderedPageBreak/>
+        <w:drawing>
+          <wp:inline distT="0" distB="0" distL="0" distR="0" wp14:anchorId="2F3BCBC4" wp14:editId="7D4980FC">
+            <wp:extent cx="6645910" cy="3141345"/>
+            <wp:effectExtent l="0" t="0" r="2540" b="1905"/>
+            <wp:docPr id="251563826" name="Picture 1"/>
+            <wp:cNvGraphicFramePr>
+              <a:graphicFrameLocks xmlns:a="http://schemas.openxmlformats.org/drawingml/2006/main" noChangeAspect="1"/>
+            </wp:cNvGraphicFramePr>
+            <a:graphic xmlns:a="http://schemas.openxmlformats.org/drawingml/2006/main">
+              <a:graphicData uri="http://schemas.openxmlformats.org/drawingml/2006/picture">
+                <pic:pic xmlns:pic="http://schemas.openxmlformats.org/drawingml/2006/picture">
+                  <pic:nvPicPr>
+                    <pic:cNvPr id="251563826" name=""/>
+                    <pic:cNvPicPr/>
+                  </pic:nvPicPr>
+                  <pic:blipFill>
+                    <a:blip r:embed="rId13"/>
+                    <a:stretch>
+                      <a:fillRect/>
+                    </a:stretch>
+                  </pic:blipFill>
+                  <pic:spPr>
+                    <a:xfrm>
+                      <a:off x="0" y="0"/>
+                      <a:ext cx="6645910" cy="3141345"/>
+                    </a:xfrm>
+                    <a:prstGeom prst="rect">
+                      <a:avLst/>
+                    </a:prstGeom>
+                  </pic:spPr>
+                </pic:pic>
+              </a:graphicData>
+            </a:graphic>
+          </wp:inline>
+        </w:drawing>
+      </w:r>
+    </w:p>
+    <w:p>
+      <w:pPr>
+        <w:spacing w:after="0"/>
+        <w:rPr>
+          <w:b/>
+          <w:bCs/>
+        </w:rPr>
+      </w:pPr>
+    </w:p>
+    <w:p>
+      <w:pPr>
+        <w:spacing w:after="0"/>
+        <w:rPr>
+          <w:b/>
+          <w:bCs/>
+        </w:rPr>
+      </w:pPr>
+      <w:r>
+        <w:rPr>
+          <w:b/>
+          <w:bCs/>
+        </w:rPr>
+        <w:drawing>
+          <wp:inline distT="0" distB="0" distL="0" distR="0" wp14:anchorId="3A165EFB" wp14:editId="3417F691">
+            <wp:extent cx="6645910" cy="2871470"/>
+            <wp:effectExtent l="0" t="0" r="2540" b="5080"/>
+            <wp:docPr id="379190488" name="Picture 1"/>
+            <wp:cNvGraphicFramePr>
+              <a:graphicFrameLocks xmlns:a="http://schemas.openxmlformats.org/drawingml/2006/main" noChangeAspect="1"/>
+            </wp:cNvGraphicFramePr>
+            <a:graphic xmlns:a="http://schemas.openxmlformats.org/drawingml/2006/main">
+              <a:graphicData uri="http://schemas.openxmlformats.org/drawingml/2006/picture">
+                <pic:pic xmlns:pic="http://schemas.openxmlformats.org/drawingml/2006/picture">
+                  <pic:nvPicPr>
+                    <pic:cNvPr id="379190488" name=""/>
+                    <pic:cNvPicPr/>
+                  </pic:nvPicPr>
+                  <pic:blipFill>
+                    <a:blip r:embed="rId14"/>
+                    <a:stretch>
+                      <a:fillRect/>
+                    </a:stretch>
+                  </pic:blipFill>
+                  <pic:spPr>
+                    <a:xfrm>
+                      <a:off x="0" y="0"/>
+                      <a:ext cx="6645910" cy="2871470"/>
+                    </a:xfrm>
+                    <a:prstGeom prst="rect">
+                      <a:avLst/>
+                    </a:prstGeom>
+                  </pic:spPr>
+                </pic:pic>
+              </a:graphicData>
+            </a:graphic>
+          </wp:inline>
+        </w:drawing>
+      </w:r>
+    </w:p>
+    <w:p>
+      <w:pPr>
+        <w:spacing w:after="0"/>
+        <w:rPr>
+          <w:b/>
+          <w:bCs/>
+        </w:rPr>
+      </w:pPr>
+      <w:r>
+        <w:rPr>
+          <w:b/>
+          <w:bCs/>
+        </w:rPr>
+        <w:drawing>
+          <wp:inline distT="0" distB="0" distL="0" distR="0" wp14:anchorId="1C82C1D6" wp14:editId="379FF118">
+            <wp:extent cx="6645910" cy="2891155"/>
+            <wp:effectExtent l="0" t="0" r="2540" b="4445"/>
+            <wp:docPr id="691240522" name="Picture 1"/>
+            <wp:cNvGraphicFramePr>
+              <a:graphicFrameLocks xmlns:a="http://schemas.openxmlformats.org/drawingml/2006/main" noChangeAspect="1"/>
+            </wp:cNvGraphicFramePr>
+            <a:graphic xmlns:a="http://schemas.openxmlformats.org/drawingml/2006/main">
+              <a:graphicData uri="http://schemas.openxmlformats.org/drawingml/2006/picture">
+                <pic:pic xmlns:pic="http://schemas.openxmlformats.org/drawingml/2006/picture">
+                  <pic:nvPicPr>
+                    <pic:cNvPr id="691240522" name=""/>
+                    <pic:cNvPicPr/>
+                  </pic:nvPicPr>
+                  <pic:blipFill>
+                    <a:blip r:embed="rId15"/>
+                    <a:stretch>
+                      <a:fillRect/>
+                    </a:stretch>
+                  </pic:blipFill>
+                  <pic:spPr>
+                    <a:xfrm>
+                      <a:off x="0" y="0"/>
+                      <a:ext cx="6645910" cy="2891155"/>
+                    </a:xfrm>
+                    <a:prstGeom prst="rect">
+                      <a:avLst/>
+                    </a:prstGeom>
+                  </pic:spPr>
+                </pic:pic>
+              </a:graphicData>
+            </a:graphic>
+          </wp:inline>
+        </w:drawing>
+      </w:r>
+    </w:p>
+    <w:p>
+      <w:pPr>
+        <w:spacing w:after="0"/>
+        <w:rPr>
+          <w:b/>
+          <w:bCs/>
+        </w:rPr>
+      </w:pPr>
+      <w:r>
+        <w:rPr>
+          <w:b/>
+          <w:bCs/>
+        </w:rPr>
+        <w:lastRenderedPageBreak/>
+        <w:drawing>
+          <wp:inline distT="0" distB="0" distL="0" distR="0" wp14:anchorId="760DD655" wp14:editId="45E1201F">
+            <wp:extent cx="6645910" cy="3270250"/>
+            <wp:effectExtent l="0" t="0" r="2540" b="6350"/>
+            <wp:docPr id="1417565818" name="Picture 1"/>
+            <wp:cNvGraphicFramePr>
+              <a:graphicFrameLocks xmlns:a="http://schemas.openxmlformats.org/drawingml/2006/main" noChangeAspect="1"/>
+            </wp:cNvGraphicFramePr>
+            <a:graphic xmlns:a="http://schemas.openxmlformats.org/drawingml/2006/main">
+              <a:graphicData uri="http://schemas.openxmlformats.org/drawingml/2006/picture">
+                <pic:pic xmlns:pic="http://schemas.openxmlformats.org/drawingml/2006/picture">
+                  <pic:nvPicPr>
+                    <pic:cNvPr id="1417565818" name=""/>
+                    <pic:cNvPicPr/>
+                  </pic:nvPicPr>
+                  <pic:blipFill>
+                    <a:blip r:embed="rId16"/>
+                    <a:stretch>
+                      <a:fillRect/>
+                    </a:stretch>
+                  </pic:blipFill>
+                  <pic:spPr>
+                    <a:xfrm>
+                      <a:off x="0" y="0"/>
+                      <a:ext cx="6645910" cy="3270250"/>
+                    </a:xfrm>
+                    <a:prstGeom prst="rect">
+                      <a:avLst/>
+                    </a:prstGeom>
+                  </pic:spPr>
+                </pic:pic>
+              </a:graphicData>
+            </a:graphic>
+          </wp:inline>
+        </w:drawing>
+      </w:r>
+    </w:p>
+    <w:p>
+      <w:pPr>
+        <w:spacing w:after="0"/>
+        <w:rPr>
+          <w:b/>
+          <w:bCs/>
+        </w:rPr>
+      </w:pPr>
+    </w:p>
+    <w:p>
+      <w:pPr>
+        <w:spacing w:after="0"/>
+        <w:rPr>
+          <w:b/>
+          <w:bCs/>
+        </w:rPr>
+      </w:pPr>
+      <w:r>
+        <w:rPr>
+          <w:b/>
+          <w:bCs/>
+        </w:rPr>
+        <w:drawing>
+          <wp:inline distT="0" distB="0" distL="0" distR="0" wp14:anchorId="197204E8" wp14:editId="12246C26">
+            <wp:extent cx="6645910" cy="3100705"/>
+            <wp:effectExtent l="0" t="0" r="2540" b="4445"/>
+            <wp:docPr id="1327632862" name="Picture 1"/>
+            <wp:cNvGraphicFramePr>
+              <a:graphicFrameLocks xmlns:a="http://schemas.openxmlformats.org/drawingml/2006/main" noChangeAspect="1"/>
+            </wp:cNvGraphicFramePr>
+            <a:graphic xmlns:a="http://schemas.openxmlformats.org/drawingml/2006/main">
+              <a:graphicData uri="http://schemas.openxmlformats.org/drawingml/2006/picture">
+                <pic:pic xmlns:pic="http://schemas.openxmlformats.org/drawingml/2006/picture">
+                  <pic:nvPicPr>
+                    <pic:cNvPr id="1327632862" name=""/>
+                    <pic:cNvPicPr/>
+                  </pic:nvPicPr>
+                  <pic:blipFill>
+                    <a:blip r:embed="rId17"/>
+                    <a:stretch>
+                      <a:fillRect/>
+                    </a:stretch>
+                  </pic:blipFill>
+                  <pic:spPr>
+                    <a:xfrm>
+                      <a:off x="0" y="0"/>
+                      <a:ext cx="6645910" cy="3100705"/>
+                    </a:xfrm>
+                    <a:prstGeom prst="rect">
+                      <a:avLst/>
+                    </a:prstGeom>
+                  </pic:spPr>
+                </pic:pic>
+              </a:graphicData>
+            </a:graphic>
+          </wp:inline>
+        </w:drawing>
+      </w:r>
+    </w:p>
+    <w:p>
+      <w:pPr>
+        <w:spacing w:after="0"/>
+        <w:rPr>
+          <w:b/>
+          <w:bCs/>
+        </w:rPr>
+      </w:pPr>
+      <w:r>
+        <w:rPr>
+          <w:b/>
+          <w:bCs/>
+        </w:rPr>
+        <w:lastRenderedPageBreak/>
+        <w:drawing>
+          <wp:inline distT="0" distB="0" distL="0" distR="0" wp14:anchorId="13C5F57E" wp14:editId="436301FC">
+            <wp:extent cx="6645910" cy="3390900"/>
+            <wp:effectExtent l="0" t="0" r="2540" b="0"/>
+            <wp:docPr id="812120134" name="Picture 1"/>
+            <wp:cNvGraphicFramePr>
+              <a:graphicFrameLocks xmlns:a="http://schemas.openxmlformats.org/drawingml/2006/main" noChangeAspect="1"/>
+            </wp:cNvGraphicFramePr>
+            <a:graphic xmlns:a="http://schemas.openxmlformats.org/drawingml/2006/main">
+              <a:graphicData uri="http://schemas.openxmlformats.org/drawingml/2006/picture">
+                <pic:pic xmlns:pic="http://schemas.openxmlformats.org/drawingml/2006/picture">
+                  <pic:nvPicPr>
+                    <pic:cNvPr id="812120134" name=""/>
+                    <pic:cNvPicPr/>
+                  </pic:nvPicPr>
+                  <pic:blipFill>
+                    <a:blip r:embed="rId18"/>
+                    <a:stretch>
+                      <a:fillRect/>
+                    </a:stretch>
+                  </pic:blipFill>
+                  <pic:spPr>
+                    <a:xfrm>
+                      <a:off x="0" y="0"/>
+                      <a:ext cx="6645910" cy="3390900"/>
+                    </a:xfrm>
+                    <a:prstGeom prst="rect">
+                      <a:avLst/>
+                    </a:prstGeom>
+                  </pic:spPr>
+                </pic:pic>
+              </a:graphicData>
+            </a:graphic>
+          </wp:inline>
+        </w:drawing>
+      </w:r>
+    </w:p>
+    <w:p>
+      <w:pPr>
+        <w:spacing w:after="0"/>
+        <w:rPr>
+          <w:b/>
+          <w:bCs/>
+        </w:rPr>
+      </w:pPr>
+    </w:p>
+    <w:p>
+      <w:pPr>
+        <w:spacing w:after="0"/>
+        <w:rPr>
+          <w:b/>
+          <w:bCs/>
+        </w:rPr>
+      </w:pPr>
+      <w:r>
+        <w:rPr>
+          <w:b/>
+          <w:bCs/>
+          <w:noProof/>
+        </w:rPr>
         <w:drawing>
           <wp:inline distT="0" distB="0" distL="0" distR="0" wp14:anchorId="311BCB3A" wp14:editId="4879F77D">
             <wp:extent cx="6645910" cy="3931920"/>
@@ -394,7 +743,7 @@
                     <pic:cNvPicPr/>
                   </pic:nvPicPr>
                   <pic:blipFill>
-                    <a:blip r:embed="rId13"/>
+                    <a:blip r:embed="rId19"/>
                     <a:stretch>
                       <a:fillRect/>
                     </a:stretch>

</xml_diff>